<commit_message>
system journal TEX and cover letter update
</commit_message>
<xml_diff>
--- a/paper/IEEEtran/summary of changes09-05-2021-16-10-09_Lucas10-05-2021-19-47-55.docx
+++ b/paper/IEEEtran/summary of changes09-05-2021-16-10-09_Lucas10-05-2021-19-47-55.docx
@@ -23,9 +23,11 @@
       <w:r>
         <w:rPr>
           <w:rFonts w:eastAsia="Liberation Serif" w:cs="Liberation Serif" w:ascii="Liberation Serif" w:hAnsi="Liberation Serif"/>
-          <w:lang w:val="en-US"/>
-        </w:rPr>
-        <w:t>Multi-core synthesis and maximum satisfiability applied to optimal sizing of solar photovoltaic systems</w:t>
+          <w:b w:val="false"/>
+          <w:bCs w:val="false"/>
+          <w:lang w:val="en-US"/>
+        </w:rPr>
+        <w:t>Multi-core synthesis and maximum satisfiability for optimal sizing of solar photovoltaic systems</w:t>
       </w:r>
     </w:p>
     <w:p>
@@ -77,7 +79,18 @@
           <w:rFonts w:eastAsia="Liberation Serif" w:cs="Liberation Serif" w:ascii="Liberation Serif" w:hAnsi="Liberation Serif"/>
           <w:lang w:val="en-US"/>
         </w:rPr>
-        <w:t xml:space="preserve"> IEEE Transactions on Computers</w:t>
+        <w:t xml:space="preserve"> IEEE </w:t>
+      </w:r>
+      <w:r>
+        <w:rPr>
+          <w:rFonts w:eastAsia="Liberation Serif" w:cs="Liberation Serif" w:ascii="Liberation Serif" w:hAnsi="Liberation Serif"/>
+          <w:color w:val="auto"/>
+          <w:kern w:val="0"/>
+          <w:sz w:val="24"/>
+          <w:szCs w:val="24"/>
+          <w:lang w:val="en-US" w:eastAsia="zh-CN" w:bidi="hi-IN"/>
+        </w:rPr>
+        <w:t>Systems Journal</w:t>
       </w:r>
     </w:p>
     <w:p>
@@ -320,10 +333,7 @@
         <w:t>Lastly, the Boolean expressions passed to the solver (</w:t>
       </w:r>
       <w:r>
-        <w:rPr>
-          <w:rFonts w:eastAsia="Liberation Serif" w:cs="Liberation Serif" w:ascii="Liberation Serif" w:hAnsi="Liberation Serif"/>
-          <w:lang w:val="en-US"/>
-        </w:rPr>
+        <w:rPr/>
       </w:r>
       <m:oMath xmlns:m="http://schemas.openxmlformats.org/officeDocument/2006/math">
         <m:r>
@@ -445,9 +455,7 @@
         </w:rPr>
       </w:pPr>
       <w:r>
-        <w:rPr>
-          <w:lang w:val="en-US"/>
-        </w:rPr>
+        <w:rPr/>
       </w:r>
     </w:p>
     <w:sectPr>
@@ -623,6 +631,7 @@
     <w:rsid w:val="00805bce"/>
     <w:pPr>
       <w:widowControl/>
+      <w:suppressAutoHyphens w:val="true"/>
       <w:bidi w:val="0"/>
       <w:spacing w:before="0" w:after="0"/>
       <w:jc w:val="left"/>

</xml_diff>